<commit_message>
Commit de modificacion del codigo
</commit_message>
<xml_diff>
--- a/Documentos a procesar/14-SISTEMA DE CONTROL PARA UNA BOMBA DE INSULINA.docx
+++ b/Documentos a procesar/14-SISTEMA DE CONTROL PARA UNA BOMBA DE INSULINA.docx
@@ -36,7 +36,15 @@
       </w:r>
       <w:r>
         <w:br/>
-        <w:t>sangre. El tratamiento convencional de la diabetes incluye inyecciones regulares de insulina genéticamente manipulada. Los diabéticos calculan sus niveles de azúcar en la sangre</w:t>
+        <w:t>sangre. El tratamiento convencional de la diabetes incluye inyecciones regulares de insulina genéticamente man</w:t>
+      </w:r>
+      <w:r>
+        <w:t>ipulada. Los diabéticos miden</w:t>
+      </w:r>
+      <w:bookmarkStart w:id="0" w:name="_GoBack"/>
+      <w:bookmarkEnd w:id="0"/>
+      <w:r>
+        <w:t xml:space="preserve"> sus niveles de azúcar en la sangre</w:t>
       </w:r>
       <w:r>
         <w:br/>
@@ -143,9 +151,8 @@
       <w:r>
         <w:t xml:space="preserve"> </w:t>
       </w:r>
-      <w:bookmarkStart w:id="0" w:name="_GoBack"/>
-      <w:bookmarkEnd w:id="0"/>
     </w:p>
+    <w:p/>
     <w:sectPr>
       <w:pgSz w:w="12240" w:h="15840"/>
       <w:pgMar w:top="1417" w:right="1701" w:bottom="1417" w:left="1701" w:header="708" w:footer="708" w:gutter="0"/>

</xml_diff>